<commit_message>
Added MavlinkController which does all the mavlink flightplan stuff with one method. Updated a couple things in MainActivity and 2 lines in Bluetooth Controller. Cord is a new class that just holds a coordinate
</commit_message>
<xml_diff>
--- a/DroneApplication/app/src/main/java/com/example/droneapplication/Capstone Drone Experiments.docx
+++ b/DroneApplication/app/src/main/java/com/example/droneapplication/Capstone Drone Experiments.docx
@@ -2968,6 +2968,7 @@
       <w:pPr>
         <w:rPr>
           <w:rFonts w:ascii="Times New Roman" w:eastAsia="Times New Roman" w:hAnsi="Times New Roman" w:cs="Times New Roman"/>
+          <w:color w:val="000000" w:themeColor="text1"/>
         </w:rPr>
       </w:pPr>
       <w:r>
@@ -2976,8 +2977,69 @@
           <w:color w:val="000000"/>
           <w:sz w:val="28"/>
           <w:szCs w:val="28"/>
-        </w:rPr>
-        <w:t>VIEW MODE - CONTINUE</w:t>
+          <w:highlight w:val="red"/>
+        </w:rPr>
+        <w:t xml:space="preserve">VIEW MODE </w:t>
+      </w:r>
+      <w:r>
+        <w:rPr>
+          <w:rFonts w:ascii="Arial" w:eastAsia="Times New Roman" w:hAnsi="Arial" w:cs="Arial"/>
+          <w:color w:val="000000"/>
+          <w:sz w:val="28"/>
+          <w:szCs w:val="28"/>
+          <w:highlight w:val="red"/>
+        </w:rPr>
+        <w:t>–</w:t>
+      </w:r>
+      <w:r>
+        <w:rPr>
+          <w:rFonts w:ascii="Arial" w:eastAsia="Times New Roman" w:hAnsi="Arial" w:cs="Arial"/>
+          <w:color w:val="000000"/>
+          <w:sz w:val="28"/>
+          <w:szCs w:val="28"/>
+          <w:highlight w:val="red"/>
+        </w:rPr>
+        <w:t xml:space="preserve"> CONTINUE</w:t>
+      </w:r>
+      <w:r>
+        <w:rPr>
+          <w:rFonts w:ascii="Arial" w:eastAsia="Times New Roman" w:hAnsi="Arial" w:cs="Arial"/>
+          <w:color w:val="000000"/>
+          <w:sz w:val="28"/>
+          <w:szCs w:val="28"/>
+          <w:highlight w:val="red"/>
+        </w:rPr>
+        <w:t>/</w:t>
+      </w:r>
+      <w:r>
+        <w:rPr>
+          <w:rFonts w:ascii="Arial" w:eastAsia="Times New Roman" w:hAnsi="Arial" w:cs="Arial"/>
+          <w:color w:val="000000"/>
+          <w:sz w:val="28"/>
+          <w:szCs w:val="28"/>
+          <w:highlight w:val="red"/>
+        </w:rPr>
+        <w:t>ABSOLUTE/ROI</w:t>
+      </w:r>
+      <w:r>
+        <w:rPr>
+          <w:rFonts w:ascii="Arial" w:eastAsia="Times New Roman" w:hAnsi="Arial" w:cs="Arial"/>
+          <w:color w:val="000000"/>
+          <w:sz w:val="28"/>
+          <w:szCs w:val="28"/>
+          <w:highlight w:val="red"/>
+        </w:rPr>
+        <w:t xml:space="preserve"> - </w:t>
+      </w:r>
+      <w:r>
+        <w:rPr>
+          <w:rFonts w:ascii="Arial" w:eastAsia="Times New Roman" w:hAnsi="Arial" w:cs="Arial"/>
+          <w:color w:val="000000" w:themeColor="text1"/>
+          <w:sz w:val="28"/>
+          <w:szCs w:val="28"/>
+          <w:highlight w:val="red"/>
+        </w:rPr>
+        <w:t>FAIL</w:t>
       </w:r>
     </w:p>
     <w:p>
@@ -4777,6 +4839,15 @@
         </w:rPr>
         <w:t>TAKING A PICTURE</w:t>
       </w:r>
+      <w:r>
+        <w:rPr>
+          <w:rFonts w:ascii="Arial" w:eastAsia="Times New Roman" w:hAnsi="Arial" w:cs="Arial"/>
+          <w:color w:val="000000"/>
+          <w:sz w:val="28"/>
+          <w:szCs w:val="28"/>
+        </w:rPr>
+        <w:t>—Works, delay function messes it up</w:t>
+      </w:r>
     </w:p>
     <w:p>
       <w:pPr>
@@ -4786,6 +4857,548 @@
         </w:rPr>
       </w:pPr>
     </w:p>
+    <w:p>
+      <w:r>
+        <w:t>//Create Commands</w:t>
+      </w:r>
+    </w:p>
+    <w:p>
+      <w:r>
+        <w:t xml:space="preserve">        </w:t>
+      </w:r>
+      <w:proofErr w:type="spellStart"/>
+      <w:r>
+        <w:t>ARMavlinkMissionItem</w:t>
+      </w:r>
+      <w:proofErr w:type="spellEnd"/>
+      <w:r>
+        <w:t xml:space="preserve"> takeoff = ARMavlinkMissionItem.CreateMavlinkTakeoffMissionItem(position.get(0</w:t>
+      </w:r>
+      <w:proofErr w:type="gramStart"/>
+      <w:r>
+        <w:t>),position.get</w:t>
+      </w:r>
+      <w:proofErr w:type="gramEnd"/>
+      <w:r>
+        <w:t>(1), 0,0, 0);</w:t>
+      </w:r>
+    </w:p>
+    <w:p>
+      <w:r>
+        <w:t xml:space="preserve">        </w:t>
+      </w:r>
+      <w:proofErr w:type="spellStart"/>
+      <w:r>
+        <w:t>ARMavlinkMissionItem</w:t>
+      </w:r>
+      <w:proofErr w:type="spellEnd"/>
+      <w:r>
+        <w:t xml:space="preserve"> </w:t>
+      </w:r>
+      <w:proofErr w:type="spellStart"/>
+      <w:r>
+        <w:t>initialAltitude</w:t>
+      </w:r>
+      <w:proofErr w:type="spellEnd"/>
+      <w:r>
+        <w:t xml:space="preserve"> = ARMavlinkMissionItem.CreateMavlinkNavWaypointMissionItem(position.get(0</w:t>
+      </w:r>
+      <w:proofErr w:type="gramStart"/>
+      <w:r>
+        <w:t>),position.get</w:t>
+      </w:r>
+      <w:proofErr w:type="gramEnd"/>
+      <w:r>
+        <w:t>(1), 5, 230);</w:t>
+      </w:r>
+    </w:p>
+    <w:p>
+      <w:r>
+        <w:t xml:space="preserve">        </w:t>
+      </w:r>
+      <w:proofErr w:type="spellStart"/>
+      <w:r>
+        <w:t>ARMavlinkMissionItem</w:t>
+      </w:r>
+      <w:proofErr w:type="spellEnd"/>
+      <w:r>
+        <w:t xml:space="preserve"> wait = </w:t>
+      </w:r>
+      <w:proofErr w:type="spellStart"/>
+      <w:r>
+        <w:t>ARMavlinkMissionItem.CreateMavlinkDelay</w:t>
+      </w:r>
+      <w:proofErr w:type="spellEnd"/>
+      <w:r>
+        <w:t>(5);</w:t>
+      </w:r>
+    </w:p>
+    <w:p>
+      <w:r>
+        <w:t xml:space="preserve">        </w:t>
+      </w:r>
+      <w:proofErr w:type="spellStart"/>
+      <w:r>
+        <w:t>ARMavlinkMissionItem</w:t>
+      </w:r>
+      <w:proofErr w:type="spellEnd"/>
+      <w:r>
+        <w:t xml:space="preserve"> </w:t>
+      </w:r>
+      <w:proofErr w:type="spellStart"/>
+      <w:r>
+        <w:t>takePic</w:t>
+      </w:r>
+      <w:proofErr w:type="spellEnd"/>
+      <w:r>
+        <w:t xml:space="preserve"> = ARMavlinkMissionItem.CreateMavlinkImageStartCaptureMissionItem(0,1,0);</w:t>
+      </w:r>
+    </w:p>
+    <w:p>
+      <w:r>
+        <w:t xml:space="preserve">        </w:t>
+      </w:r>
+      <w:proofErr w:type="spellStart"/>
+      <w:r>
+        <w:t>ARMavlinkMissionItem</w:t>
+      </w:r>
+      <w:proofErr w:type="spellEnd"/>
+      <w:r>
+        <w:t xml:space="preserve"> </w:t>
+      </w:r>
+      <w:proofErr w:type="spellStart"/>
+      <w:r>
+        <w:t>stopPic</w:t>
+      </w:r>
+      <w:proofErr w:type="spellEnd"/>
+      <w:r>
+        <w:t xml:space="preserve"> = </w:t>
+      </w:r>
+      <w:proofErr w:type="spellStart"/>
+      <w:r>
+        <w:t>ARMavlinkMissionItem.CreateMavlinkImageStopCaptureMissionItem</w:t>
+      </w:r>
+      <w:proofErr w:type="spellEnd"/>
+      <w:r>
+        <w:t>();</w:t>
+      </w:r>
+    </w:p>
+    <w:p>
+      <w:r>
+        <w:t xml:space="preserve">        </w:t>
+      </w:r>
+      <w:proofErr w:type="spellStart"/>
+      <w:r>
+        <w:t>ARMavlinkMissionItem</w:t>
+      </w:r>
+      <w:proofErr w:type="spellEnd"/>
+      <w:r>
+        <w:t xml:space="preserve"> land = ARMavlinkMissionItem.CreateMavlinkLandMissionItem(position.get(0</w:t>
+      </w:r>
+      <w:proofErr w:type="gramStart"/>
+      <w:r>
+        <w:t>),position.get</w:t>
+      </w:r>
+      <w:proofErr w:type="gramEnd"/>
+      <w:r>
+        <w:t>(1),0,0);</w:t>
+      </w:r>
+    </w:p>
+    <w:p/>
+    <w:p/>
+    <w:p>
+      <w:r>
+        <w:t xml:space="preserve">        //Adding commands to list</w:t>
+      </w:r>
+    </w:p>
+    <w:p>
+      <w:r>
+        <w:t xml:space="preserve">        </w:t>
+      </w:r>
+      <w:proofErr w:type="spellStart"/>
+      <w:r>
+        <w:t>MavController.addMissionItem</w:t>
+      </w:r>
+      <w:proofErr w:type="spellEnd"/>
+      <w:r>
+        <w:t>(takeoff);</w:t>
+      </w:r>
+    </w:p>
+    <w:p>
+      <w:r>
+        <w:t xml:space="preserve">        </w:t>
+      </w:r>
+      <w:proofErr w:type="spellStart"/>
+      <w:r>
+        <w:t>MavController.addMissionItem</w:t>
+      </w:r>
+      <w:proofErr w:type="spellEnd"/>
+      <w:r>
+        <w:t>(</w:t>
+      </w:r>
+      <w:proofErr w:type="spellStart"/>
+      <w:r>
+        <w:t>initialAltitude</w:t>
+      </w:r>
+      <w:proofErr w:type="spellEnd"/>
+      <w:r>
+        <w:t>);</w:t>
+      </w:r>
+    </w:p>
+    <w:p>
+      <w:r>
+        <w:t xml:space="preserve">        </w:t>
+      </w:r>
+      <w:proofErr w:type="spellStart"/>
+      <w:r>
+        <w:t>MavController.addMissionItem</w:t>
+      </w:r>
+      <w:proofErr w:type="spellEnd"/>
+      <w:r>
+        <w:t>(</w:t>
+      </w:r>
+      <w:proofErr w:type="spellStart"/>
+      <w:r>
+        <w:t>takePic</w:t>
+      </w:r>
+      <w:proofErr w:type="spellEnd"/>
+      <w:r>
+        <w:t>);</w:t>
+      </w:r>
+    </w:p>
+    <w:p>
+      <w:r>
+        <w:t xml:space="preserve">        </w:t>
+      </w:r>
+      <w:proofErr w:type="spellStart"/>
+      <w:r>
+        <w:t>MavController.addMissionItem</w:t>
+      </w:r>
+      <w:proofErr w:type="spellEnd"/>
+      <w:r>
+        <w:t>(</w:t>
+      </w:r>
+      <w:proofErr w:type="spellStart"/>
+      <w:r>
+        <w:t>stopPic</w:t>
+      </w:r>
+      <w:proofErr w:type="spellEnd"/>
+      <w:r>
+        <w:t>);</w:t>
+      </w:r>
+    </w:p>
+    <w:p>
+      <w:r>
+        <w:t xml:space="preserve">        </w:t>
+      </w:r>
+      <w:proofErr w:type="spellStart"/>
+      <w:r>
+        <w:t>MavController.addMissionItem</w:t>
+      </w:r>
+      <w:proofErr w:type="spellEnd"/>
+      <w:r>
+        <w:t>(land);</w:t>
+      </w:r>
+    </w:p>
+    <w:p/>
+    <w:p/>
+    <w:p>
+      <w:pPr>
+        <w:rPr>
+          <w:rFonts w:ascii="Arial" w:hAnsi="Arial" w:cs="Arial"/>
+          <w:sz w:val="32"/>
+          <w:szCs w:val="32"/>
+        </w:rPr>
+      </w:pPr>
+      <w:r>
+        <w:rPr>
+          <w:rFonts w:ascii="Arial" w:hAnsi="Arial" w:cs="Arial"/>
+          <w:sz w:val="32"/>
+          <w:szCs w:val="32"/>
+        </w:rPr>
+        <w:lastRenderedPageBreak/>
+        <w:t xml:space="preserve">TAKE A VIDEO </w:t>
+      </w:r>
+    </w:p>
+    <w:p/>
+    <w:p>
+      <w:r>
+        <w:t>//Create Commands</w:t>
+      </w:r>
+    </w:p>
+    <w:p>
+      <w:r>
+        <w:t xml:space="preserve">        </w:t>
+      </w:r>
+      <w:proofErr w:type="spellStart"/>
+      <w:r>
+        <w:t>ARMavlinkMissionItem</w:t>
+      </w:r>
+      <w:proofErr w:type="spellEnd"/>
+      <w:r>
+        <w:t xml:space="preserve"> takeoff = ARMavlinkMissionItem.CreateMavlinkTakeoffMissionItem(position.get(0</w:t>
+      </w:r>
+      <w:proofErr w:type="gramStart"/>
+      <w:r>
+        <w:t>),position.get</w:t>
+      </w:r>
+      <w:proofErr w:type="gramEnd"/>
+      <w:r>
+        <w:t>(1), 0,0, 0);</w:t>
+      </w:r>
+    </w:p>
+    <w:p>
+      <w:r>
+        <w:t xml:space="preserve">        </w:t>
+      </w:r>
+      <w:proofErr w:type="spellStart"/>
+      <w:r>
+        <w:t>ARMavlinkMissionItem</w:t>
+      </w:r>
+      <w:proofErr w:type="spellEnd"/>
+      <w:r>
+        <w:t xml:space="preserve"> </w:t>
+      </w:r>
+      <w:proofErr w:type="spellStart"/>
+      <w:r>
+        <w:t>initialAltitude</w:t>
+      </w:r>
+      <w:proofErr w:type="spellEnd"/>
+      <w:r>
+        <w:t xml:space="preserve"> = ARMavlinkMissionItem.CreateMavlinkNavWaypointMissionItem(position.get(0</w:t>
+      </w:r>
+      <w:proofErr w:type="gramStart"/>
+      <w:r>
+        <w:t>),position.get</w:t>
+      </w:r>
+      <w:proofErr w:type="gramEnd"/>
+      <w:r>
+        <w:t>(1), 5, 0);</w:t>
+      </w:r>
+    </w:p>
+    <w:p>
+      <w:r>
+        <w:t xml:space="preserve">        </w:t>
+      </w:r>
+      <w:proofErr w:type="spellStart"/>
+      <w:r>
+        <w:t>ARMavlinkMissionItem</w:t>
+      </w:r>
+      <w:proofErr w:type="spellEnd"/>
+      <w:r>
+        <w:t xml:space="preserve"> </w:t>
+      </w:r>
+      <w:proofErr w:type="spellStart"/>
+      <w:r>
+        <w:t>startVideo</w:t>
+      </w:r>
+      <w:proofErr w:type="spellEnd"/>
+      <w:r>
+        <w:t xml:space="preserve"> = ARMavlinkMissionItem.CreateMavlinkVideoStartCaptureMissionItem(0,0,0);</w:t>
+      </w:r>
+    </w:p>
+    <w:p>
+      <w:r>
+        <w:t xml:space="preserve">        </w:t>
+      </w:r>
+      <w:proofErr w:type="spellStart"/>
+      <w:r>
+        <w:t>ARMavlinkMissionItem</w:t>
+      </w:r>
+      <w:proofErr w:type="spellEnd"/>
+      <w:r>
+        <w:t xml:space="preserve"> navPoint1 = ARMavlinkMissionItem.CreateMavlinkNavWaypointMissionItem((float)40.344976, (float)-74.561673, 8, 0);</w:t>
+      </w:r>
+    </w:p>
+    <w:p>
+      <w:r>
+        <w:t xml:space="preserve">        </w:t>
+      </w:r>
+      <w:proofErr w:type="spellStart"/>
+      <w:r>
+        <w:t>ARMavlinkMissionItem</w:t>
+      </w:r>
+      <w:proofErr w:type="spellEnd"/>
+      <w:r>
+        <w:t xml:space="preserve"> navPoint2 = ARMavlinkMissionItem.CreateMavlinkNavWaypointMissionItem((float)40.345042, (float)-74.561412, 8, 0);</w:t>
+      </w:r>
+    </w:p>
+    <w:p>
+      <w:r>
+        <w:t xml:space="preserve">        </w:t>
+      </w:r>
+      <w:proofErr w:type="spellStart"/>
+      <w:r>
+        <w:t>ARMavlinkMissionItem</w:t>
+      </w:r>
+      <w:proofErr w:type="spellEnd"/>
+      <w:r>
+        <w:t xml:space="preserve"> </w:t>
+      </w:r>
+      <w:proofErr w:type="spellStart"/>
+      <w:r>
+        <w:t>stopVideo</w:t>
+      </w:r>
+      <w:proofErr w:type="spellEnd"/>
+      <w:r>
+        <w:t xml:space="preserve"> = </w:t>
+      </w:r>
+      <w:proofErr w:type="spellStart"/>
+      <w:r>
+        <w:t>ARMavlinkMissionItem.CreateMavlinkImageStopCaptureMissionItem</w:t>
+      </w:r>
+      <w:proofErr w:type="spellEnd"/>
+      <w:r>
+        <w:t>();</w:t>
+      </w:r>
+    </w:p>
+    <w:p>
+      <w:r>
+        <w:t xml:space="preserve">        </w:t>
+      </w:r>
+      <w:proofErr w:type="spellStart"/>
+      <w:r>
+        <w:t>ARMavlinkMissionItem</w:t>
+      </w:r>
+      <w:proofErr w:type="spellEnd"/>
+      <w:r>
+        <w:t xml:space="preserve"> land = ARMavlinkMissionItem.CreateMavlinkLandMissionItem(position.get(0</w:t>
+      </w:r>
+      <w:proofErr w:type="gramStart"/>
+      <w:r>
+        <w:t>),position.get</w:t>
+      </w:r>
+      <w:proofErr w:type="gramEnd"/>
+      <w:r>
+        <w:t>(1),5,0);</w:t>
+      </w:r>
+    </w:p>
+    <w:p/>
+    <w:p/>
+    <w:p>
+      <w:r>
+        <w:t xml:space="preserve">        //Adding commands to list</w:t>
+      </w:r>
+    </w:p>
+    <w:p>
+      <w:r>
+        <w:t xml:space="preserve">        </w:t>
+      </w:r>
+      <w:proofErr w:type="spellStart"/>
+      <w:r>
+        <w:t>MavController.addMissionItem</w:t>
+      </w:r>
+      <w:proofErr w:type="spellEnd"/>
+      <w:r>
+        <w:t>(takeoff);</w:t>
+      </w:r>
+    </w:p>
+    <w:p>
+      <w:r>
+        <w:t xml:space="preserve">        </w:t>
+      </w:r>
+      <w:proofErr w:type="spellStart"/>
+      <w:r>
+        <w:t>MavController.addMissionItem</w:t>
+      </w:r>
+      <w:proofErr w:type="spellEnd"/>
+      <w:r>
+        <w:t>(</w:t>
+      </w:r>
+      <w:proofErr w:type="spellStart"/>
+      <w:r>
+        <w:t>initialAltitude</w:t>
+      </w:r>
+      <w:proofErr w:type="spellEnd"/>
+      <w:r>
+        <w:t>);</w:t>
+      </w:r>
+    </w:p>
+    <w:p>
+      <w:r>
+        <w:t xml:space="preserve">        </w:t>
+      </w:r>
+      <w:proofErr w:type="spellStart"/>
+      <w:r>
+        <w:t>MavController.addMissionItem</w:t>
+      </w:r>
+      <w:proofErr w:type="spellEnd"/>
+      <w:r>
+        <w:t>(</w:t>
+      </w:r>
+      <w:proofErr w:type="spellStart"/>
+      <w:r>
+        <w:t>startVideo</w:t>
+      </w:r>
+      <w:proofErr w:type="spellEnd"/>
+      <w:r>
+        <w:t>);</w:t>
+      </w:r>
+    </w:p>
+    <w:p>
+      <w:r>
+        <w:t xml:space="preserve">        </w:t>
+      </w:r>
+      <w:proofErr w:type="spellStart"/>
+      <w:r>
+        <w:t>MavController.addMissionItem</w:t>
+      </w:r>
+      <w:proofErr w:type="spellEnd"/>
+      <w:r>
+        <w:t>(navPoint1);</w:t>
+      </w:r>
+    </w:p>
+    <w:p>
+      <w:r>
+        <w:t xml:space="preserve">        </w:t>
+      </w:r>
+      <w:proofErr w:type="spellStart"/>
+      <w:r>
+        <w:t>MavController.addMissionItem</w:t>
+      </w:r>
+      <w:proofErr w:type="spellEnd"/>
+      <w:r>
+        <w:t>(navPoint2);</w:t>
+      </w:r>
+    </w:p>
+    <w:p>
+      <w:r>
+        <w:t xml:space="preserve">        </w:t>
+      </w:r>
+      <w:proofErr w:type="spellStart"/>
+      <w:r>
+        <w:t>MavController.addMissionItem</w:t>
+      </w:r>
+      <w:proofErr w:type="spellEnd"/>
+      <w:r>
+        <w:t>(</w:t>
+      </w:r>
+      <w:proofErr w:type="spellStart"/>
+      <w:r>
+        <w:t>stopVideo</w:t>
+      </w:r>
+      <w:proofErr w:type="spellEnd"/>
+      <w:r>
+        <w:t>);</w:t>
+      </w:r>
+    </w:p>
+    <w:p>
+      <w:r>
+        <w:t xml:space="preserve">        </w:t>
+      </w:r>
+      <w:proofErr w:type="spellStart"/>
+      <w:r>
+        <w:t>MavController.addMissionItem</w:t>
+      </w:r>
+      <w:proofErr w:type="spellEnd"/>
+      <w:r>
+        <w:t>(land);</w:t>
+      </w:r>
+    </w:p>
+    <w:p/>
+    <w:p/>
+    <w:p/>
+    <w:p/>
     <w:p/>
     <w:sectPr>
       <w:pgSz w:w="12240" w:h="15840"/>

</xml_diff>